<commit_message>
smoothed KW Plots even more
</commit_message>
<xml_diff>
--- a/R/adhoc_analyses/impfmodellierung_report.docx
+++ b/R/adhoc_analyses/impfmodellierung_report.docx
@@ -95,7 +95,7 @@
         <w:pStyle w:val="Date"/>
       </w:pPr>
       <w:r>
-        <w:t xml:space="preserve">3</w:t>
+        <w:t xml:space="preserve">4</w:t>
       </w:r>
       <w:r>
         <w:t xml:space="preserve"> </w:t>
@@ -172,7 +172,7 @@
       <w:r>
         <w:drawing>
           <wp:inline>
-            <wp:extent cx="5334000" cy="3000375"/>
+            <wp:extent cx="5334000" cy="2143125"/>
             <wp:effectExtent b="0" l="0" r="0" t="0"/>
             <wp:docPr descr="" title="" id="1" name="Picture"/>
             <a:graphic>
@@ -193,7 +193,7 @@
                   <pic:spPr bwMode="auto">
                     <a:xfrm>
                       <a:off x="0" y="0"/>
-                      <a:ext cx="5334000" cy="3000375"/>
+                      <a:ext cx="5334000" cy="2143125"/>
                     </a:xfrm>
                     <a:prstGeom prst="rect">
                       <a:avLst/>

</xml_diff>